<commit_message>
Dzialajace logowanie i rejestracja
</commit_message>
<xml_diff>
--- a/DZIENNIK TWORZENIA PROJEKTU.docx
+++ b/DZIENNIK TWORZENIA PROJEKTU.docx
@@ -22,107 +22,112 @@
       <w:r>
         <w:t xml:space="preserve"> programować.</w:t>
       </w:r>
+    </w:p>
+    <w:p/>
+    <w:p/>
+    <w:p>
+      <w:r>
+        <w:t>DZIENNIK TWORZENIA PROJEKTU</w:t>
+      </w:r>
+    </w:p>
+    <w:p/>
+    <w:p>
+      <w:r>
+        <w:t>SKĄD TAKI POMYSŁ?</w:t>
+      </w:r>
+    </w:p>
+    <w:p>
+      <w:r>
+        <w:t>Kiedy przyszedłem na tę uczelnie, chciałem spróbować swoich sił w IT. Bardzo chciałem pracować jako suport z SQL, ponieważ bazy danych do mój konik. Nic tak dobrze mi nie wychodziło z tych rzeczy bardziej programistycznych, niż bazy danych. To jest moje podejście nr. 5 do tego programu. Mam nadzieje, że tym razem uda się.</w:t>
+      </w:r>
+    </w:p>
+    <w:p/>
+    <w:p>
+      <w:r>
+        <w:t>BAZA DANYCH:</w:t>
+      </w:r>
+    </w:p>
+    <w:p>
+      <w:r>
+        <w:t xml:space="preserve">Aktualnie serwer to </w:t>
+      </w:r>
+      <w:proofErr w:type="spellStart"/>
+      <w:r>
+        <w:t>Xampp</w:t>
+      </w:r>
+      <w:proofErr w:type="spellEnd"/>
+      <w:r>
+        <w:t xml:space="preserve">, ale w </w:t>
+      </w:r>
+      <w:proofErr w:type="spellStart"/>
+      <w:r>
+        <w:t>przyszlsoci</w:t>
+      </w:r>
+      <w:proofErr w:type="spellEnd"/>
+      <w:r>
+        <w:t xml:space="preserve"> może będzie to Microsoft SQL Server.</w:t>
+      </w:r>
+    </w:p>
+    <w:p>
+      <w:r>
+        <w:t>Dzień 24.04.2024</w:t>
+      </w:r>
+    </w:p>
+    <w:p>
+      <w:r>
+        <w:t xml:space="preserve">Po tygodniu planowania zaczynam pisać. Właśnie utworzyłem repozytorium i </w:t>
+      </w:r>
+      <w:proofErr w:type="spellStart"/>
+      <w:r>
+        <w:t>skomitowałem</w:t>
+      </w:r>
+      <w:proofErr w:type="spellEnd"/>
+      <w:r>
+        <w:t xml:space="preserve"> tam pierwszą strukturę projektu. W tej chwili instaluje przez pip biblioteki do QT. Będę próbował pisać okno do logowania w </w:t>
+      </w:r>
+      <w:proofErr w:type="spellStart"/>
+      <w:r>
+        <w:t>pythonie</w:t>
+      </w:r>
+      <w:proofErr w:type="spellEnd"/>
+      <w:r>
+        <w:t>.</w:t>
+      </w:r>
+    </w:p>
+    <w:p>
+      <w:r>
+        <w:t>Napisałem już też pierwszą tabelę w bazie danych – dane użytkownika.</w:t>
+      </w:r>
+    </w:p>
+    <w:p>
+      <w:r>
+        <w:t xml:space="preserve">Teraz borykam się z problemem polaczenia bazy danych z </w:t>
+      </w:r>
+      <w:proofErr w:type="spellStart"/>
+      <w:r>
+        <w:t>pythonem</w:t>
+      </w:r>
+      <w:proofErr w:type="spellEnd"/>
+      <w:r>
+        <w:t>.</w:t>
+      </w:r>
+    </w:p>
+    <w:p>
+      <w:r>
+        <w:t xml:space="preserve">Czeka mnie czytanie </w:t>
+      </w:r>
+      <w:proofErr w:type="spellStart"/>
+      <w:r>
+        <w:t>poradnikow</w:t>
+      </w:r>
+      <w:proofErr w:type="spellEnd"/>
+    </w:p>
+    <w:p>
+      <w:r>
+        <w:t>OSTATECZNIE metodą prób i błędów udało mi się naprawić ten problem. Po pierwsze – nadałem złą nazwę bazie w funkcji „Baza”, następnie okazało się, że w funkcji która określa jaką kwerendę wykonuje na bazie danych były złe pola, oraz jeszcze w funkcji do pól w bazie danych pojawiła się gafa, ponownie nazwy pól, które nie występują w mojej bazie danych.</w:t>
+      </w:r>
       <w:bookmarkStart w:id="0" w:name="_GoBack"/>
       <w:bookmarkEnd w:id="0"/>
-    </w:p>
-    <w:p/>
-    <w:p/>
-    <w:p>
-      <w:r>
-        <w:t>DZIENNIK TWORZENIA PROJEKTU</w:t>
-      </w:r>
-    </w:p>
-    <w:p/>
-    <w:p>
-      <w:r>
-        <w:t>SKĄD TAKI POMYSŁ?</w:t>
-      </w:r>
-    </w:p>
-    <w:p>
-      <w:r>
-        <w:t>Kiedy przyszedłem na tę uczelnie, chciałem spróbować swoich sił w IT. Bardzo chciałem pracować jako suport z SQL, ponieważ bazy danych do mój konik. Nic tak dobrze mi nie wychodziło z tych rzeczy bardziej programistycznych, niż bazy danych. To jest moje podejście nr. 5 do tego programu. Mam nadzieje, że tym razem uda się.</w:t>
-      </w:r>
-    </w:p>
-    <w:p/>
-    <w:p>
-      <w:r>
-        <w:t>BAZA DANYCH:</w:t>
-      </w:r>
-    </w:p>
-    <w:p>
-      <w:r>
-        <w:t xml:space="preserve">Aktualnie serwer to </w:t>
-      </w:r>
-      <w:proofErr w:type="spellStart"/>
-      <w:r>
-        <w:t>Xampp</w:t>
-      </w:r>
-      <w:proofErr w:type="spellEnd"/>
-      <w:r>
-        <w:t xml:space="preserve">, ale w </w:t>
-      </w:r>
-      <w:proofErr w:type="spellStart"/>
-      <w:r>
-        <w:t>przyszlsoci</w:t>
-      </w:r>
-      <w:proofErr w:type="spellEnd"/>
-      <w:r>
-        <w:t xml:space="preserve"> może będzie to Microsoft SQL Server.</w:t>
-      </w:r>
-    </w:p>
-    <w:p>
-      <w:r>
-        <w:t>Dzień 24.04.2024</w:t>
-      </w:r>
-    </w:p>
-    <w:p>
-      <w:r>
-        <w:t xml:space="preserve">Po tygodniu planowania zaczynam pisać. Właśnie utworzyłem repozytorium i </w:t>
-      </w:r>
-      <w:proofErr w:type="spellStart"/>
-      <w:r>
-        <w:t>skomitowałem</w:t>
-      </w:r>
-      <w:proofErr w:type="spellEnd"/>
-      <w:r>
-        <w:t xml:space="preserve"> tam pierwszą strukturę projektu. W tej chwili instaluje przez pip biblioteki do QT. Będę próbował pisać okno do logowania w </w:t>
-      </w:r>
-      <w:proofErr w:type="spellStart"/>
-      <w:r>
-        <w:t>pythonie</w:t>
-      </w:r>
-      <w:proofErr w:type="spellEnd"/>
-      <w:r>
-        <w:t>.</w:t>
-      </w:r>
-    </w:p>
-    <w:p>
-      <w:r>
-        <w:t>Napisałem już też pierwszą tabelę w bazie danych – dane użytkownika.</w:t>
-      </w:r>
-    </w:p>
-    <w:p>
-      <w:r>
-        <w:t xml:space="preserve">Teraz borykam się z problemem polaczenia bazy danych z </w:t>
-      </w:r>
-      <w:proofErr w:type="spellStart"/>
-      <w:r>
-        <w:t>pythonem</w:t>
-      </w:r>
-      <w:proofErr w:type="spellEnd"/>
-      <w:r>
-        <w:t>.</w:t>
-      </w:r>
-    </w:p>
-    <w:p>
-      <w:r>
-        <w:t xml:space="preserve">Czeka mnie czytanie </w:t>
-      </w:r>
-      <w:proofErr w:type="spellStart"/>
-      <w:r>
-        <w:t>poradnikow</w:t>
-      </w:r>
-      <w:proofErr w:type="spellEnd"/>
     </w:p>
     <w:sectPr>
       <w:pgSz w:w="11906" w:h="16838"/>

</xml_diff>